<commit_message>
Introduction and abstract of the document are done and the title of the document is modified
</commit_message>
<xml_diff>
--- a/Assignment 01(Lecture Session).docx
+++ b/Assignment 01(Lecture Session).docx
@@ -1,6 +1,6 @@
 
 <file path=word/document.xml><?xml version="1.0" encoding="utf-8"?>
-<w:document xmlns:wpc="http://schemas.microsoft.com/office/word/2010/wordprocessingCanvas" xmlns:cx="http://schemas.microsoft.com/office/drawing/2014/chartex" xmlns:mc="http://schemas.openxmlformats.org/markup-compatibility/2006" xmlns:o="urn:schemas-microsoft-com:office:office" xmlns:r="http://schemas.openxmlformats.org/officeDocument/2006/relationships" xmlns:m="http://schemas.openxmlformats.org/officeDocument/2006/math" xmlns:v="urn:schemas-microsoft-com:vml" xmlns:wp14="http://schemas.microsoft.com/office/word/2010/wordprocessingDrawing" xmlns:wp="http://schemas.openxmlformats.org/drawingml/2006/wordprocessingDrawing" xmlns:w10="urn:schemas-microsoft-com:office:word" xmlns:w="http://schemas.openxmlformats.org/wordprocessingml/2006/main" xmlns:w14="http://schemas.microsoft.com/office/word/2010/wordml" xmlns:w15="http://schemas.microsoft.com/office/word/2012/wordml" xmlns:w16se="http://schemas.microsoft.com/office/word/2015/wordml/symex" xmlns:wpg="http://schemas.microsoft.com/office/word/2010/wordprocessingGroup" xmlns:wpi="http://schemas.microsoft.com/office/word/2010/wordprocessingInk" xmlns:wne="http://schemas.microsoft.com/office/word/2006/wordml" xmlns:wps="http://schemas.microsoft.com/office/word/2010/wordprocessingShape" mc:Ignorable="w14 w15 w16se wp14">
+<w:document xmlns:wpc="http://schemas.microsoft.com/office/word/2010/wordprocessingCanvas" xmlns:cx="http://schemas.microsoft.com/office/drawing/2014/chartex" xmlns:cx1="http://schemas.microsoft.com/office/drawing/2015/9/8/chartex" xmlns:cx2="http://schemas.microsoft.com/office/drawing/2015/10/21/chartex" xmlns:cx3="http://schemas.microsoft.com/office/drawing/2016/5/9/chartex" xmlns:cx4="http://schemas.microsoft.com/office/drawing/2016/5/10/chartex" xmlns:cx5="http://schemas.microsoft.com/office/drawing/2016/5/11/chartex" xmlns:cx6="http://schemas.microsoft.com/office/drawing/2016/5/12/chartex" xmlns:cx7="http://schemas.microsoft.com/office/drawing/2016/5/13/chartex" xmlns:cx8="http://schemas.microsoft.com/office/drawing/2016/5/14/chartex" xmlns:mc="http://schemas.openxmlformats.org/markup-compatibility/2006" xmlns:aink="http://schemas.microsoft.com/office/drawing/2016/ink" xmlns:am3d="http://schemas.microsoft.com/office/drawing/2017/model3d" xmlns:o="urn:schemas-microsoft-com:office:office" xmlns:r="http://schemas.openxmlformats.org/officeDocument/2006/relationships" xmlns:m="http://schemas.openxmlformats.org/officeDocument/2006/math" xmlns:v="urn:schemas-microsoft-com:vml" xmlns:wp14="http://schemas.microsoft.com/office/word/2010/wordprocessingDrawing" xmlns:wp="http://schemas.openxmlformats.org/drawingml/2006/wordprocessingDrawing" xmlns:w10="urn:schemas-microsoft-com:office:word" xmlns:w="http://schemas.openxmlformats.org/wordprocessingml/2006/main" xmlns:w14="http://schemas.microsoft.com/office/word/2010/wordml" xmlns:w15="http://schemas.microsoft.com/office/word/2012/wordml" xmlns:w16cex="http://schemas.microsoft.com/office/word/2018/wordml/cex" xmlns:w16cid="http://schemas.microsoft.com/office/word/2016/wordml/cid" xmlns:w16="http://schemas.microsoft.com/office/word/2018/wordml" xmlns:w16se="http://schemas.microsoft.com/office/word/2015/wordml/symex" xmlns:wpg="http://schemas.microsoft.com/office/word/2010/wordprocessingGroup" xmlns:wpi="http://schemas.microsoft.com/office/word/2010/wordprocessingInk" xmlns:wne="http://schemas.microsoft.com/office/word/2006/wordml" xmlns:wps="http://schemas.microsoft.com/office/word/2010/wordprocessingShape" mc:Ignorable="w14 w15 w16se w16cid w16 w16cex wp14">
   <w:body>
     <w:p>
       <w:pPr>
@@ -28,7 +28,7 @@
           <w:bdr w:val="none" w:sz="0" w:space="0" w:color="auto" w:frame="1"/>
         </w:rPr>
         <w:drawing>
-          <wp:inline distT="0" distB="0" distL="0" distR="0" wp14:anchorId="327B9ABB" wp14:editId="4AEBCB1B">
+          <wp:inline distT="0" distB="0" distL="0" distR="0" wp14:anchorId="46A78461" wp14:editId="238E4852">
             <wp:extent cx="1762125" cy="2066925"/>
             <wp:effectExtent l="0" t="0" r="9525" b="9525"/>
             <wp:docPr id="2" name="Picture 2" descr="https://lh3.googleusercontent.com/5RPgi_OWSK6G47fycGwRYzcJtSGPGMM4eD44tCs0dtgDa0FW3ieCgaKU_8ZjzwXKX5ojKUCiiViQ3Lo-JxInDhfbKKuZwvkM-oCFSejH9EBKNMHO4JhtvREFTmed52BBcBFv9mCu"/>
@@ -207,7 +207,27 @@
           <w:sz w:val="36"/>
           <w:szCs w:val="36"/>
         </w:rPr>
-        <w:t>Internet and popular websites</w:t>
+        <w:t xml:space="preserve">Internet and </w:t>
+      </w:r>
+      <w:r>
+        <w:rPr>
+          <w:b/>
+          <w:bCs/>
+          <w:color w:val="000000"/>
+          <w:sz w:val="36"/>
+          <w:szCs w:val="36"/>
+        </w:rPr>
+        <w:t>website qualit</w:t>
+      </w:r>
+      <w:r>
+        <w:rPr>
+          <w:b/>
+          <w:bCs/>
+          <w:color w:val="000000"/>
+          <w:sz w:val="36"/>
+          <w:szCs w:val="36"/>
+        </w:rPr>
+        <w:t>y</w:t>
       </w:r>
     </w:p>
     <w:p>
@@ -432,6 +452,92 @@
     </w:p>
     <w:p>
       <w:pPr>
+        <w:spacing w:before="120" w:after="120" w:line="360" w:lineRule="auto"/>
+        <w:jc w:val="both"/>
+        <w:rPr>
+          <w:rFonts w:ascii="Times New Roman" w:hAnsi="Times New Roman" w:cs="Times New Roman"/>
+          <w:sz w:val="24"/>
+          <w:szCs w:val="24"/>
+        </w:rPr>
+      </w:pPr>
+      <w:r>
+        <w:rPr>
+          <w:rFonts w:ascii="Times New Roman" w:hAnsi="Times New Roman" w:cs="Times New Roman"/>
+          <w:sz w:val="24"/>
+          <w:szCs w:val="24"/>
+        </w:rPr>
+        <w:t xml:space="preserve">The Internet is over four decades old. The internet that we know today to be on this stage passed through major evolutionary changes. </w:t>
+      </w:r>
+      <w:r>
+        <w:rPr>
+          <w:rFonts w:ascii="Times New Roman" w:hAnsi="Times New Roman" w:cs="Times New Roman"/>
+          <w:sz w:val="24"/>
+          <w:szCs w:val="24"/>
+        </w:rPr>
+        <w:t>T</w:t>
+      </w:r>
+      <w:r>
+        <w:rPr>
+          <w:rFonts w:ascii="Times New Roman" w:hAnsi="Times New Roman" w:cs="Times New Roman"/>
+          <w:sz w:val="24"/>
+          <w:szCs w:val="24"/>
+        </w:rPr>
+        <w:t>he roots of the Internet go back a long way, mostly back to around 1960’s. before then, even though there were little inventions that has significant indirectly to the Internet, there was basically no Internet.</w:t>
+      </w:r>
+      <w:r>
+        <w:rPr>
+          <w:rFonts w:ascii="Times New Roman" w:hAnsi="Times New Roman" w:cs="Times New Roman"/>
+          <w:sz w:val="24"/>
+          <w:szCs w:val="24"/>
+        </w:rPr>
+        <w:t xml:space="preserve"> Life was basically different on different aspects before the invention of Internet. Late 1960’s ARPANet was the invented which is the predecessor of Internet, Internet got </w:t>
+      </w:r>
+      <w:r>
+        <w:rPr>
+          <w:rFonts w:ascii="Times New Roman" w:hAnsi="Times New Roman" w:cs="Times New Roman"/>
+          <w:sz w:val="24"/>
+          <w:szCs w:val="24"/>
+        </w:rPr>
+        <w:t>its</w:t>
+      </w:r>
+      <w:r>
+        <w:rPr>
+          <w:rFonts w:ascii="Times New Roman" w:hAnsi="Times New Roman" w:cs="Times New Roman"/>
+          <w:sz w:val="24"/>
+          <w:szCs w:val="24"/>
+        </w:rPr>
+        <w:t xml:space="preserve"> new name from the term Internetworking.</w:t>
+      </w:r>
+    </w:p>
+    <w:p>
+      <w:pPr>
+        <w:spacing w:before="120" w:after="120" w:line="360" w:lineRule="auto"/>
+        <w:jc w:val="both"/>
+        <w:rPr>
+          <w:rFonts w:ascii="Times New Roman" w:hAnsi="Times New Roman" w:cs="Times New Roman"/>
+          <w:sz w:val="24"/>
+          <w:szCs w:val="24"/>
+        </w:rPr>
+      </w:pPr>
+      <w:r>
+        <w:rPr>
+          <w:rFonts w:ascii="Times New Roman" w:hAnsi="Times New Roman" w:cs="Times New Roman"/>
+          <w:sz w:val="24"/>
+          <w:szCs w:val="24"/>
+        </w:rPr>
+        <w:t xml:space="preserve">Websites emerged so quickly soon after Internet was made public to the people. Websites are collection of webpages that have specific goal to address to the user. Websites must be designed in a way to attract users. </w:t>
+      </w:r>
+      <w:r>
+        <w:rPr>
+          <w:rFonts w:ascii="Times New Roman" w:hAnsi="Times New Roman" w:cs="Times New Roman"/>
+          <w:sz w:val="24"/>
+          <w:szCs w:val="24"/>
+        </w:rPr>
+        <w:t>The quality of a website must be judged with its intended purpose, though the quality of a website judgment might vary from person to person, there are guidelines that are used to evaluate the value of a website</w:t>
+      </w:r>
+    </w:p>
+    <w:p>
+      <w:pPr>
         <w:rPr>
           <w:rFonts w:ascii="Times New Roman" w:hAnsi="Times New Roman" w:cs="Times New Roman"/>
           <w:sz w:val="32"/>
@@ -509,80 +615,6 @@
           <w:sz w:val="32"/>
         </w:rPr>
       </w:pPr>
-    </w:p>
-    <w:p>
-      <w:pPr>
-        <w:rPr>
-          <w:rFonts w:ascii="Times New Roman" w:hAnsi="Times New Roman" w:cs="Times New Roman"/>
-          <w:sz w:val="32"/>
-        </w:rPr>
-      </w:pPr>
-    </w:p>
-    <w:p>
-      <w:pPr>
-        <w:rPr>
-          <w:rFonts w:ascii="Times New Roman" w:hAnsi="Times New Roman" w:cs="Times New Roman"/>
-          <w:sz w:val="32"/>
-        </w:rPr>
-      </w:pPr>
-    </w:p>
-    <w:p>
-      <w:pPr>
-        <w:rPr>
-          <w:rFonts w:ascii="Times New Roman" w:hAnsi="Times New Roman" w:cs="Times New Roman"/>
-          <w:sz w:val="32"/>
-        </w:rPr>
-      </w:pPr>
-    </w:p>
-    <w:p>
-      <w:pPr>
-        <w:rPr>
-          <w:rFonts w:ascii="Times New Roman" w:hAnsi="Times New Roman" w:cs="Times New Roman"/>
-          <w:sz w:val="32"/>
-        </w:rPr>
-      </w:pPr>
-    </w:p>
-    <w:p>
-      <w:pPr>
-        <w:rPr>
-          <w:rFonts w:ascii="Times New Roman" w:hAnsi="Times New Roman" w:cs="Times New Roman"/>
-          <w:sz w:val="32"/>
-        </w:rPr>
-      </w:pPr>
-    </w:p>
-    <w:p>
-      <w:pPr>
-        <w:rPr>
-          <w:rFonts w:ascii="Times New Roman" w:hAnsi="Times New Roman" w:cs="Times New Roman"/>
-          <w:sz w:val="32"/>
-        </w:rPr>
-      </w:pPr>
-    </w:p>
-    <w:p>
-      <w:pPr>
-        <w:rPr>
-          <w:rFonts w:ascii="Times New Roman" w:hAnsi="Times New Roman" w:cs="Times New Roman"/>
-          <w:sz w:val="32"/>
-        </w:rPr>
-      </w:pPr>
-    </w:p>
-    <w:p>
-      <w:pPr>
-        <w:rPr>
-          <w:rFonts w:ascii="Times New Roman" w:hAnsi="Times New Roman" w:cs="Times New Roman"/>
-          <w:sz w:val="32"/>
-        </w:rPr>
-      </w:pPr>
-    </w:p>
-    <w:p>
-      <w:pPr>
-        <w:rPr>
-          <w:rFonts w:ascii="Times New Roman" w:hAnsi="Times New Roman" w:cs="Times New Roman"/>
-          <w:sz w:val="32"/>
-        </w:rPr>
-      </w:pPr>
-      <w:bookmarkStart w:id="0" w:name="_GoBack"/>
-      <w:bookmarkEnd w:id="0"/>
     </w:p>
     <w:p>
       <w:pPr>
@@ -650,7 +682,6 @@
     <w:p/>
     <w:p/>
     <w:p/>
-    <w:p/>
     <w:p>
       <w:pPr>
         <w:pStyle w:val="Heading1"/>
@@ -658,7 +689,7 @@
           <w:rFonts w:ascii="Times New Roman" w:hAnsi="Times New Roman" w:cs="Times New Roman"/>
         </w:rPr>
       </w:pPr>
-      <w:bookmarkStart w:id="1" w:name="_Toc33890710"/>
+      <w:bookmarkStart w:id="0" w:name="_Toc33890710"/>
       <w:r>
         <w:rPr>
           <w:rFonts w:ascii="Times New Roman" w:hAnsi="Times New Roman" w:cs="Times New Roman"/>
@@ -666,25 +697,178 @@
         <w:lastRenderedPageBreak/>
         <w:t>Introduction</w:t>
       </w:r>
-      <w:bookmarkEnd w:id="1"/>
-    </w:p>
-    <w:p/>
-    <w:p/>
-    <w:p/>
-    <w:p/>
-    <w:p/>
-    <w:p/>
-    <w:p/>
-    <w:p/>
-    <w:p/>
-    <w:p/>
-    <w:p/>
-    <w:p/>
-    <w:p/>
-    <w:p/>
-    <w:p/>
-    <w:p/>
-    <w:p/>
+      <w:bookmarkEnd w:id="0"/>
+    </w:p>
+    <w:p/>
+    <w:p>
+      <w:pPr>
+        <w:pStyle w:val="NormalWeb"/>
+        <w:spacing w:before="120" w:beforeAutospacing="0" w:after="120" w:afterAutospacing="0" w:line="360" w:lineRule="auto"/>
+        <w:jc w:val="both"/>
+      </w:pPr>
+      <w:r>
+        <w:t xml:space="preserve">Life before Internet was a bit hard in majority extents this </w:t>
+      </w:r>
+      <w:r>
+        <w:t>document</w:t>
+      </w:r>
+      <w:r>
+        <w:t xml:space="preserve"> deals with how the Internet get to the point in which the world knows today.</w:t>
+      </w:r>
+    </w:p>
+    <w:p>
+      <w:pPr>
+        <w:spacing w:before="120" w:after="120" w:line="360" w:lineRule="auto"/>
+        <w:jc w:val="both"/>
+        <w:rPr>
+          <w:rFonts w:ascii="Times New Roman" w:hAnsi="Times New Roman" w:cs="Times New Roman"/>
+          <w:sz w:val="24"/>
+          <w:szCs w:val="24"/>
+        </w:rPr>
+      </w:pPr>
+      <w:r>
+        <w:rPr>
+          <w:rFonts w:ascii="Times New Roman" w:hAnsi="Times New Roman" w:cs="Times New Roman"/>
+          <w:sz w:val="24"/>
+          <w:szCs w:val="24"/>
+        </w:rPr>
+        <w:t xml:space="preserve">This document contains two phases the first phase deals with the history of the Internet (the evolution of the Internet from ARPANET to the World Wide Web) by </w:t>
+      </w:r>
+      <w:r>
+        <w:rPr>
+          <w:rFonts w:ascii="Times New Roman" w:hAnsi="Times New Roman" w:cs="Times New Roman"/>
+          <w:sz w:val="24"/>
+          <w:szCs w:val="24"/>
+        </w:rPr>
+        <w:t>describing</w:t>
+      </w:r>
+      <w:r>
+        <w:rPr>
+          <w:rFonts w:ascii="Times New Roman" w:hAnsi="Times New Roman" w:cs="Times New Roman"/>
+          <w:sz w:val="24"/>
+          <w:szCs w:val="24"/>
+        </w:rPr>
+        <w:t xml:space="preserve"> the major significant changes that happened throughout the evolution on the Internet and the second phase focuses on </w:t>
+      </w:r>
+      <w:r>
+        <w:rPr>
+          <w:rFonts w:ascii="Times New Roman" w:hAnsi="Times New Roman" w:cs="Times New Roman"/>
+          <w:sz w:val="24"/>
+          <w:szCs w:val="24"/>
+        </w:rPr>
+        <w:t>overview of evaluation and judgment on one major pillar of the Internet which are</w:t>
+      </w:r>
+      <w:r>
+        <w:rPr>
+          <w:rFonts w:ascii="Times New Roman" w:hAnsi="Times New Roman" w:cs="Times New Roman"/>
+          <w:sz w:val="24"/>
+          <w:szCs w:val="24"/>
+        </w:rPr>
+        <w:t xml:space="preserve"> website</w:t>
+      </w:r>
+      <w:r>
+        <w:rPr>
+          <w:rFonts w:ascii="Times New Roman" w:hAnsi="Times New Roman" w:cs="Times New Roman"/>
+          <w:sz w:val="24"/>
+          <w:szCs w:val="24"/>
+        </w:rPr>
+        <w:t>s</w:t>
+      </w:r>
+      <w:r>
+        <w:rPr>
+          <w:rFonts w:ascii="Times New Roman" w:hAnsi="Times New Roman" w:cs="Times New Roman"/>
+          <w:sz w:val="24"/>
+          <w:szCs w:val="24"/>
+        </w:rPr>
+        <w:t>.</w:t>
+      </w:r>
+    </w:p>
+    <w:p>
+      <w:pPr>
+        <w:spacing w:before="120" w:after="120" w:line="360" w:lineRule="auto"/>
+        <w:jc w:val="both"/>
+        <w:rPr>
+          <w:rFonts w:ascii="Times New Roman" w:hAnsi="Times New Roman" w:cs="Times New Roman"/>
+          <w:sz w:val="24"/>
+          <w:szCs w:val="24"/>
+        </w:rPr>
+      </w:pPr>
+      <w:r>
+        <w:rPr>
+          <w:rFonts w:ascii="Times New Roman" w:hAnsi="Times New Roman" w:cs="Times New Roman"/>
+          <w:sz w:val="24"/>
+          <w:szCs w:val="24"/>
+        </w:rPr>
+        <w:t xml:space="preserve">The first phase (evolution of Internet) starts by showing what life actually was before the emergence of Internet to get better grasp </w:t>
+      </w:r>
+      <w:r>
+        <w:rPr>
+          <w:rFonts w:ascii="Times New Roman" w:hAnsi="Times New Roman" w:cs="Times New Roman"/>
+          <w:sz w:val="24"/>
+          <w:szCs w:val="24"/>
+        </w:rPr>
+        <w:t xml:space="preserve">of what </w:t>
+      </w:r>
+      <w:r>
+        <w:rPr>
+          <w:rFonts w:ascii="Times New Roman" w:hAnsi="Times New Roman" w:cs="Times New Roman"/>
+          <w:sz w:val="24"/>
+          <w:szCs w:val="24"/>
+        </w:rPr>
+        <w:t>Internet</w:t>
+      </w:r>
+      <w:r>
+        <w:rPr>
+          <w:rFonts w:ascii="Times New Roman" w:hAnsi="Times New Roman" w:cs="Times New Roman"/>
+          <w:sz w:val="24"/>
+          <w:szCs w:val="24"/>
+        </w:rPr>
+        <w:t xml:space="preserve"> brings to the world</w:t>
+      </w:r>
+      <w:r>
+        <w:rPr>
+          <w:rFonts w:ascii="Times New Roman" w:hAnsi="Times New Roman" w:cs="Times New Roman"/>
+          <w:sz w:val="24"/>
+          <w:szCs w:val="24"/>
+        </w:rPr>
+        <w:t xml:space="preserve">, and it describes significant evolutionary changes that took place to get to the Internet that we know today and proceeds to the point where web development emerged. </w:t>
+      </w:r>
+    </w:p>
+    <w:p>
+      <w:pPr>
+        <w:spacing w:before="120" w:after="120" w:line="360" w:lineRule="auto"/>
+        <w:jc w:val="both"/>
+        <w:rPr>
+          <w:rFonts w:ascii="Times New Roman" w:hAnsi="Times New Roman" w:cs="Times New Roman"/>
+          <w:sz w:val="24"/>
+          <w:szCs w:val="24"/>
+        </w:rPr>
+      </w:pPr>
+      <w:r>
+        <w:rPr>
+          <w:rFonts w:ascii="Times New Roman" w:hAnsi="Times New Roman" w:cs="Times New Roman"/>
+          <w:sz w:val="24"/>
+          <w:szCs w:val="24"/>
+        </w:rPr>
+        <w:t xml:space="preserve">The Second phase focuses on website and contains observation and assessment of some chosen popular websites using web archive as a reference. It also gives little description of the 12 categories of the websites by inferring 5 examples for each category. At the end the document gives the guideline for evaluating a website and evaluation </w:t>
+      </w:r>
+      <w:r>
+        <w:rPr>
+          <w:rFonts w:ascii="Times New Roman" w:hAnsi="Times New Roman" w:cs="Times New Roman"/>
+          <w:sz w:val="24"/>
+          <w:szCs w:val="24"/>
+        </w:rPr>
+        <w:t xml:space="preserve">along with judgement </w:t>
+      </w:r>
+      <w:r>
+        <w:rPr>
+          <w:rFonts w:ascii="Times New Roman" w:hAnsi="Times New Roman" w:cs="Times New Roman"/>
+          <w:sz w:val="24"/>
+          <w:szCs w:val="24"/>
+        </w:rPr>
+        <w:t>of a few popular websites are provided.</w:t>
+      </w:r>
+    </w:p>
     <w:p/>
     <w:p/>
     <w:p/>
@@ -703,9 +887,9 @@
           <w:rFonts w:ascii="Times New Roman" w:hAnsi="Times New Roman" w:cs="Times New Roman"/>
         </w:rPr>
       </w:pPr>
-      <w:bookmarkStart w:id="2" w:name="_Toc33889469"/>
-      <w:bookmarkStart w:id="3" w:name="_Toc33889862"/>
-      <w:bookmarkStart w:id="4" w:name="_Toc33890711"/>
+      <w:bookmarkStart w:id="1" w:name="_Toc33889469"/>
+      <w:bookmarkStart w:id="2" w:name="_Toc33889862"/>
+      <w:bookmarkStart w:id="3" w:name="_Toc33890711"/>
       <w:r>
         <w:rPr>
           <w:rFonts w:ascii="Times New Roman" w:hAnsi="Times New Roman" w:cs="Times New Roman"/>
@@ -713,9 +897,9 @@
         <w:lastRenderedPageBreak/>
         <w:t>Evolution of The Internet</w:t>
       </w:r>
+      <w:bookmarkEnd w:id="1"/>
       <w:bookmarkEnd w:id="2"/>
       <w:bookmarkEnd w:id="3"/>
-      <w:bookmarkEnd w:id="4"/>
     </w:p>
     <w:p/>
     <w:p/>
@@ -752,9 +936,9 @@
           <w:rFonts w:ascii="Times New Roman" w:hAnsi="Times New Roman" w:cs="Times New Roman"/>
         </w:rPr>
       </w:pPr>
-      <w:bookmarkStart w:id="5" w:name="_Toc33889475"/>
-      <w:bookmarkStart w:id="6" w:name="_Toc33889868"/>
-      <w:bookmarkStart w:id="7" w:name="_Toc33890717"/>
+      <w:bookmarkStart w:id="4" w:name="_Toc33889475"/>
+      <w:bookmarkStart w:id="5" w:name="_Toc33889868"/>
+      <w:bookmarkStart w:id="6" w:name="_Toc33890717"/>
       <w:r>
         <w:rPr>
           <w:rFonts w:ascii="Times New Roman" w:hAnsi="Times New Roman" w:cs="Times New Roman"/>
@@ -762,9 +946,9 @@
         <w:lastRenderedPageBreak/>
         <w:t>Websites</w:t>
       </w:r>
+      <w:bookmarkEnd w:id="4"/>
       <w:bookmarkEnd w:id="5"/>
       <w:bookmarkEnd w:id="6"/>
-      <w:bookmarkEnd w:id="7"/>
     </w:p>
     <w:p/>
     <w:p/>
@@ -801,9 +985,9 @@
           <w:rFonts w:ascii="Times New Roman" w:hAnsi="Times New Roman" w:cs="Times New Roman"/>
         </w:rPr>
       </w:pPr>
-      <w:bookmarkStart w:id="8" w:name="_Toc33889476"/>
-      <w:bookmarkStart w:id="9" w:name="_Toc33889869"/>
-      <w:bookmarkStart w:id="10" w:name="_Toc33890718"/>
+      <w:bookmarkStart w:id="7" w:name="_Toc33889476"/>
+      <w:bookmarkStart w:id="8" w:name="_Toc33889869"/>
+      <w:bookmarkStart w:id="9" w:name="_Toc33890718"/>
       <w:r>
         <w:rPr>
           <w:rFonts w:ascii="Times New Roman" w:hAnsi="Times New Roman" w:cs="Times New Roman"/>
@@ -811,9 +995,9 @@
         <w:lastRenderedPageBreak/>
         <w:t>Conclusion</w:t>
       </w:r>
+      <w:bookmarkEnd w:id="7"/>
       <w:bookmarkEnd w:id="8"/>
       <w:bookmarkEnd w:id="9"/>
-      <w:bookmarkEnd w:id="10"/>
       <w:r>
         <w:rPr>
           <w:rFonts w:ascii="Times New Roman" w:hAnsi="Times New Roman" w:cs="Times New Roman"/>
@@ -857,9 +1041,9 @@
           <w:lang w:val="en"/>
         </w:rPr>
       </w:pPr>
-      <w:bookmarkStart w:id="11" w:name="_Toc33889477"/>
-      <w:bookmarkStart w:id="12" w:name="_Toc33889870"/>
-      <w:bookmarkStart w:id="13" w:name="_Toc33890719"/>
+      <w:bookmarkStart w:id="10" w:name="_Toc33889477"/>
+      <w:bookmarkStart w:id="11" w:name="_Toc33889870"/>
+      <w:bookmarkStart w:id="12" w:name="_Toc33890719"/>
       <w:r>
         <w:rPr>
           <w:rFonts w:ascii="Times New Roman" w:hAnsi="Times New Roman" w:cs="Times New Roman"/>
@@ -868,29 +1052,32 @@
         <w:lastRenderedPageBreak/>
         <w:t>Reference</w:t>
       </w:r>
+      <w:bookmarkEnd w:id="10"/>
       <w:bookmarkEnd w:id="11"/>
       <w:bookmarkEnd w:id="12"/>
+      <w:r>
+        <w:rPr>
+          <w:rFonts w:ascii="Times New Roman" w:hAnsi="Times New Roman" w:cs="Times New Roman"/>
+          <w:lang w:val="en"/>
+        </w:rPr>
+        <w:t xml:space="preserve"> </w:t>
+      </w:r>
+    </w:p>
+    <w:p/>
+    <w:p/>
+    <w:p/>
+    <w:p/>
+    <w:p/>
+    <w:p/>
+    <w:p/>
+    <w:p/>
+    <w:p/>
+    <w:p/>
+    <w:p/>
+    <w:p>
+      <w:bookmarkStart w:id="13" w:name="_GoBack"/>
       <w:bookmarkEnd w:id="13"/>
-      <w:r>
-        <w:rPr>
-          <w:rFonts w:ascii="Times New Roman" w:hAnsi="Times New Roman" w:cs="Times New Roman"/>
-          <w:lang w:val="en"/>
-        </w:rPr>
-        <w:t xml:space="preserve"> </w:t>
-      </w:r>
-    </w:p>
-    <w:p/>
-    <w:p/>
-    <w:p/>
-    <w:p/>
-    <w:p/>
-    <w:p/>
-    <w:p/>
-    <w:p/>
-    <w:p/>
-    <w:p/>
-    <w:p/>
-    <w:p/>
+    </w:p>
     <w:sectPr>
       <w:pgSz w:w="12240" w:h="15840"/>
       <w:pgMar w:top="1440" w:right="1440" w:bottom="1440" w:left="1440" w:header="720" w:footer="720" w:gutter="0"/>
@@ -902,7 +1089,7 @@
 </file>
 
 <file path=word/styles.xml><?xml version="1.0" encoding="utf-8"?>
-<w:styles xmlns:mc="http://schemas.openxmlformats.org/markup-compatibility/2006" xmlns:r="http://schemas.openxmlformats.org/officeDocument/2006/relationships" xmlns:w="http://schemas.openxmlformats.org/wordprocessingml/2006/main" xmlns:w14="http://schemas.microsoft.com/office/word/2010/wordml" xmlns:w15="http://schemas.microsoft.com/office/word/2012/wordml" xmlns:w16se="http://schemas.microsoft.com/office/word/2015/wordml/symex" mc:Ignorable="w14 w15 w16se">
+<w:styles xmlns:mc="http://schemas.openxmlformats.org/markup-compatibility/2006" xmlns:r="http://schemas.openxmlformats.org/officeDocument/2006/relationships" xmlns:w="http://schemas.openxmlformats.org/wordprocessingml/2006/main" xmlns:w14="http://schemas.microsoft.com/office/word/2010/wordml" xmlns:w15="http://schemas.microsoft.com/office/word/2012/wordml" xmlns:w16cex="http://schemas.microsoft.com/office/word/2018/wordml/cex" xmlns:w16cid="http://schemas.microsoft.com/office/word/2016/wordml/cid" xmlns:w16="http://schemas.microsoft.com/office/word/2018/wordml" xmlns:w16se="http://schemas.microsoft.com/office/word/2015/wordml/symex" mc:Ignorable="w14 w15 w16se w16cid w16 w16cex">
   <w:docDefaults>
     <w:rPrDefault>
       <w:rPr>
@@ -918,7 +1105,7 @@
       </w:pPr>
     </w:pPrDefault>
   </w:docDefaults>
-  <w:latentStyles w:defLockedState="0" w:defUIPriority="99" w:defSemiHidden="0" w:defUnhideWhenUsed="0" w:defQFormat="0" w:count="371">
+  <w:latentStyles w:defLockedState="0" w:defUIPriority="99" w:defSemiHidden="0" w:defUnhideWhenUsed="0" w:defQFormat="0" w:count="376">
     <w:lsdException w:name="Normal" w:uiPriority="0" w:qFormat="1"/>
     <w:lsdException w:name="heading 1" w:uiPriority="9" w:qFormat="1"/>
     <w:lsdException w:name="heading 2" w:semiHidden="1" w:uiPriority="9" w:unhideWhenUsed="1" w:qFormat="1"/>
@@ -1024,7 +1211,6 @@
     <w:lsdException w:name="HTML Sample" w:semiHidden="1" w:unhideWhenUsed="1"/>
     <w:lsdException w:name="HTML Typewriter" w:semiHidden="1" w:unhideWhenUsed="1"/>
     <w:lsdException w:name="HTML Variable" w:semiHidden="1" w:unhideWhenUsed="1"/>
-    <w:lsdException w:name="Normal Table" w:semiHidden="1" w:unhideWhenUsed="1"/>
     <w:lsdException w:name="annotation subject" w:semiHidden="1" w:unhideWhenUsed="1"/>
     <w:lsdException w:name="No List" w:semiHidden="1" w:unhideWhenUsed="1"/>
     <w:lsdException w:name="Outline List 1" w:semiHidden="1" w:unhideWhenUsed="1"/>
@@ -1067,11 +1253,8 @@
     <w:lsdException w:name="Table Contemporary" w:semiHidden="1" w:unhideWhenUsed="1"/>
     <w:lsdException w:name="Table Elegant" w:semiHidden="1" w:unhideWhenUsed="1"/>
     <w:lsdException w:name="Table Professional" w:semiHidden="1" w:unhideWhenUsed="1"/>
-    <w:lsdException w:name="Table Subtle 1" w:semiHidden="1" w:unhideWhenUsed="1"/>
     <w:lsdException w:name="Table Subtle 2" w:semiHidden="1" w:unhideWhenUsed="1"/>
     <w:lsdException w:name="Table Web 1" w:semiHidden="1" w:unhideWhenUsed="1"/>
-    <w:lsdException w:name="Table Web 2" w:semiHidden="1" w:unhideWhenUsed="1"/>
-    <w:lsdException w:name="Table Web 3" w:semiHidden="1" w:unhideWhenUsed="1"/>
     <w:lsdException w:name="Balloon Text" w:semiHidden="1" w:unhideWhenUsed="1"/>
     <w:lsdException w:name="Table Grid" w:uiPriority="39"/>
     <w:lsdException w:name="Table Theme" w:semiHidden="1" w:unhideWhenUsed="1"/>
@@ -1290,6 +1473,11 @@
     <w:lsdException w:name="List Table 5 Dark Accent 6" w:uiPriority="50"/>
     <w:lsdException w:name="List Table 6 Colorful Accent 6" w:uiPriority="51"/>
     <w:lsdException w:name="List Table 7 Colorful Accent 6" w:uiPriority="52"/>
+    <w:lsdException w:name="Mention" w:semiHidden="1" w:unhideWhenUsed="1"/>
+    <w:lsdException w:name="Smart Hyperlink" w:semiHidden="1" w:unhideWhenUsed="1"/>
+    <w:lsdException w:name="Hashtag" w:semiHidden="1" w:unhideWhenUsed="1"/>
+    <w:lsdException w:name="Unresolved Mention" w:semiHidden="1" w:unhideWhenUsed="1"/>
+    <w:lsdException w:name="Smart Link" w:semiHidden="1" w:unhideWhenUsed="1"/>
   </w:latentStyles>
   <w:style w:type="paragraph" w:default="1" w:styleId="Normal">
     <w:name w:val="Normal"/>

</xml_diff>